<commit_message>
fix errors in resNetV1
</commit_message>
<xml_diff>
--- a/textRecognition/RNN_CTCLoss_plateRec/CTC Loss.docx
+++ b/textRecognition/RNN_CTCLoss_plateRec/CTC Loss.docx
@@ -585,313 +585,319 @@
           <w:rFonts w:hint="eastAsia"/>
           <w:lang w:val="en-US" w:eastAsia="zh-CN"/>
         </w:rPr>
-        <w:t>(即Tensorflow空间</w:t>
+        <w:t>(即Tensorflow空间)</w:t>
+      </w:r>
+      <w:r>
+        <w:rPr>
+          <w:rFonts w:hint="default"/>
+        </w:rPr>
+        <w:t>:</w:t>
+      </w:r>
+    </w:p>
+    <w:p>
+      <w:pPr>
+        <w:rPr>
+          <w:rFonts w:hint="eastAsia"/>
+        </w:rPr>
+      </w:pPr>
+      <w:r>
+        <w:rPr>
+          <w:rFonts w:hint="eastAsia"/>
+        </w:rPr>
+        <w:t>dense_predictions = tf.sparse_to_dense</w:t>
+      </w:r>
+      <w:r>
+        <w:rPr>
+          <w:rFonts w:hint="default"/>
+        </w:rPr>
+        <w:t xml:space="preserve"> </w:t>
+      </w:r>
+      <w:r>
+        <w:rPr>
+          <w:rFonts w:hint="eastAsia"/>
+        </w:rPr>
+        <w:t>(decode_logits[0].indices,</w:t>
+      </w:r>
+    </w:p>
+    <w:p>
+      <w:pPr>
+        <w:ind w:left="2940" w:leftChars="0" w:firstLine="420" w:firstLineChars="0"/>
+        <w:rPr>
+          <w:rFonts w:hint="eastAsia"/>
+        </w:rPr>
+      </w:pPr>
+      <w:r>
+        <w:rPr>
+          <w:rFonts w:hint="eastAsia"/>
+        </w:rPr>
+        <w:t>[tf.shape(inputs,out_type</w:t>
+      </w:r>
+      <w:r>
+        <w:rPr>
+          <w:rFonts w:hint="default"/>
+        </w:rPr>
+        <w:t xml:space="preserve"> </w:t>
+      </w:r>
+      <w:r>
+        <w:rPr>
+          <w:rFonts w:hint="eastAsia"/>
+        </w:rPr>
+        <w:t xml:space="preserve">=tf.int32)[0], </w:t>
+      </w:r>
+      <w:r>
+        <w:rPr>
+          <w:rFonts w:hint="default"/>
+        </w:rPr>
+        <w:t>input_width</w:t>
+      </w:r>
+      <w:r>
+        <w:rPr>
+          <w:rFonts w:hint="eastAsia"/>
+        </w:rPr>
+        <w:t>],</w:t>
+      </w:r>
+    </w:p>
+    <w:p>
+      <w:pPr>
+        <w:rPr>
+          <w:rFonts w:hint="eastAsia"/>
+        </w:rPr>
+      </w:pPr>
+      <w:r>
+        <w:rPr>
+          <w:rFonts w:hint="eastAsia"/>
+        </w:rPr>
+        <w:t xml:space="preserve">                                 decode_logits[0].values, default_value=-1,</w:t>
+      </w:r>
+    </w:p>
+    <w:p>
+      <w:pPr>
+        <w:rPr>
+          <w:rFonts w:hint="eastAsia"/>
+        </w:rPr>
+      </w:pPr>
+      <w:r>
+        <w:rPr>
+          <w:rFonts w:hint="eastAsia"/>
+        </w:rPr>
+        <w:t xml:space="preserve">                                 name='dense_predictions')</w:t>
+      </w:r>
+    </w:p>
+    <w:p>
+      <w:pPr>
+        <w:rPr>
+          <w:rFonts w:hint="default"/>
+        </w:rPr>
+      </w:pPr>
+      <w:r>
+        <w:rPr>
+          <w:rFonts w:hint="default"/>
+        </w:rPr>
+        <w:t>即可在tensorflow空间内将</w:t>
+      </w:r>
+      <w:r>
+        <w:rPr>
+          <w:rFonts w:hint="eastAsia"/>
+        </w:rPr>
+        <w:t>decode_logits</w:t>
+      </w:r>
+      <w:r>
+        <w:rPr>
+          <w:rFonts w:hint="default"/>
+        </w:rPr>
+        <w:t>由稀疏矩阵形式得到密集矩阵形式，再sess.run得到</w:t>
+      </w:r>
+      <w:r>
+        <w:rPr>
+          <w:rFonts w:hint="eastAsia"/>
+        </w:rPr>
+        <w:t>dense_predictions</w:t>
+      </w:r>
+      <w:r>
+        <w:rPr>
+          <w:rFonts w:hint="default"/>
+        </w:rPr>
+        <w:t>的值就已是该批测试样本的预测标签了eg.[“123112”,”837463”...]</w:t>
+      </w:r>
+    </w:p>
+    <w:p>
+      <w:pPr>
+        <w:rPr>
+          <w:rFonts w:hint="default"/>
+        </w:rPr>
+      </w:pPr>
+    </w:p>
+    <w:p>
+      <w:pPr>
+        <w:rPr>
+          <w:rFonts w:hint="default"/>
+        </w:rPr>
+      </w:pPr>
+    </w:p>
+    <w:p>
+      <w:pPr>
+        <w:rPr>
+          <w:rFonts w:hint="default"/>
+          <w:b/>
+          <w:bCs/>
+          <w:sz w:val="28"/>
+          <w:szCs w:val="36"/>
+        </w:rPr>
+      </w:pPr>
+      <w:r>
+        <w:rPr>
+          <w:rFonts w:hint="default"/>
+          <w:b/>
+          <w:bCs/>
+          <w:sz w:val="28"/>
+          <w:szCs w:val="36"/>
+        </w:rPr>
+        <w:t>OpenVino下的CTC 训练和测试:</w:t>
+      </w:r>
+    </w:p>
+    <w:p>
+      <w:pPr>
+        <w:rPr>
+          <w:rFonts w:hint="default"/>
+          <w:b/>
+          <w:bCs/>
+          <w:sz w:val="36"/>
+          <w:szCs w:val="44"/>
+        </w:rPr>
+      </w:pPr>
+      <w:r>
+        <w:rPr>
+          <w:rFonts w:hint="default"/>
+          <w:b/>
+          <w:bCs/>
+          <w:sz w:val="36"/>
+          <w:szCs w:val="44"/>
+        </w:rPr>
+        <w:t>训练：</w:t>
+      </w:r>
+    </w:p>
+    <w:p>
+      <w:pPr>
+        <w:rPr>
+          <w:rFonts w:hint="default"/>
+        </w:rPr>
+      </w:pPr>
+      <w:r>
+        <w:rPr>
+          <w:rFonts w:hint="default"/>
+        </w:rPr>
+        <w:t>因为OpenVino只支持一个placeholder作为输入,而由以上所说，为了训练CTC，共有三个输入，那么除了必须的图片数据输入</w:t>
+      </w:r>
+      <w:r>
+        <w:rPr>
+          <w:rFonts w:hint="eastAsia"/>
+        </w:rPr>
+        <w:t xml:space="preserve">inputs </w:t>
+      </w:r>
+      <w:r>
+        <w:rPr>
+          <w:rFonts w:hint="default"/>
+        </w:rPr>
+        <w:t>，其他两个</w:t>
+      </w:r>
+      <w:r>
+        <w:rPr>
+          <w:rFonts w:hint="eastAsia"/>
+        </w:rPr>
+        <w:t>sparse_groundtrouth</w:t>
+      </w:r>
+      <w:r>
+        <w:rPr>
+          <w:rFonts w:hint="default"/>
+        </w:rPr>
+        <w:t>和</w:t>
+      </w:r>
+      <w:r>
+        <w:rPr>
+          <w:rFonts w:hint="eastAsia"/>
+        </w:rPr>
+        <w:t xml:space="preserve">seq_len_placeholder </w:t>
+      </w:r>
+      <w:r>
+        <w:rPr>
+          <w:rFonts w:hint="default"/>
+        </w:rPr>
+        <w:t>是否可以消除或者隐藏呢？事实是不仅</w:t>
+      </w:r>
+      <w:r>
+        <w:rPr>
+          <w:rFonts w:hint="eastAsia"/>
+        </w:rPr>
+        <w:t>sparse_groundtrouth</w:t>
+      </w:r>
+      <w:r>
+        <w:rPr>
+          <w:rFonts w:hint="default"/>
+        </w:rPr>
+        <w:t>和</w:t>
+      </w:r>
+      <w:r>
+        <w:rPr>
+          <w:rFonts w:hint="eastAsia"/>
+        </w:rPr>
+        <w:t>seq_len_placeholder</w:t>
+      </w:r>
+      <w:r>
+        <w:rPr>
+          <w:rFonts w:hint="default"/>
+        </w:rPr>
+        <w:t>可以隐藏，就连</w:t>
+      </w:r>
+      <w:r>
+        <w:rPr>
+          <w:rFonts w:hint="eastAsia"/>
+        </w:rPr>
+        <w:t>inputs</w:t>
+      </w:r>
+      <w:r>
+        <w:rPr>
+          <w:rFonts w:hint="default"/>
+        </w:rPr>
+        <w:t>都可以隐藏。这一点我们通过tensorflo的数据读取机制就可以做到,我们不使用placeholder作为输入，而是使用tf.train.shuffle_batch作为数据读取器每次读取inputs和未稀疏化的标签labels,至于</w:t>
+      </w:r>
+      <w:r>
+        <w:rPr>
+          <w:rFonts w:hint="eastAsia"/>
+        </w:rPr>
+        <w:t>seq_len_placeholder</w:t>
+      </w:r>
+      <w:r>
+        <w:rPr>
+          <w:rFonts w:hint="default"/>
+        </w:rPr>
+        <w:t>，经过分析，其就是一个列表，通过seq_len_placeholder = tf.fill([tf.shape(train_image_batch)[0]], tf.shape(train_image_batch)[2])即可达到效果，而对于</w:t>
+      </w:r>
+      <w:r>
+        <w:rPr>
+          <w:rFonts w:hint="eastAsia"/>
+        </w:rPr>
+        <w:t>sparse_groundtrouth</w:t>
+      </w:r>
+      <w:r>
+        <w:rPr>
+          <w:rFonts w:hint="default"/>
+        </w:rPr>
+        <w:t>，其是labels的稀疏化形式，通过sparse_gt = tf.py_func(get_sparse_labels, [labels], [tf.int64, tf.int64, tf.int64])即可得到。(在我理解下:tf.py_func可以在TensorFlow图形的中间运行任意的Python代码</w:t>
+      </w:r>
+      <w:r>
+        <w:rPr>
+          <w:rFonts w:hint="eastAsia"/>
+          <w:lang w:eastAsia="zh-CN"/>
+        </w:rPr>
+        <w:t>，</w:t>
       </w:r>
       <w:bookmarkStart w:id="0" w:name="_GoBack"/>
       <w:bookmarkEnd w:id="0"/>
       <w:r>
         <w:rPr>
-          <w:rFonts w:hint="eastAsia"/>
-          <w:lang w:val="en-US" w:eastAsia="zh-CN"/>
-        </w:rPr>
-        <w:t>)</w:t>
-      </w:r>
-      <w:r>
-        <w:rPr>
-          <w:rFonts w:hint="default"/>
-        </w:rPr>
-        <w:t>:</w:t>
-      </w:r>
-    </w:p>
-    <w:p>
-      <w:pPr>
-        <w:rPr>
-          <w:rFonts w:hint="eastAsia"/>
-        </w:rPr>
-      </w:pPr>
-      <w:r>
-        <w:rPr>
-          <w:rFonts w:hint="eastAsia"/>
-        </w:rPr>
-        <w:t>dense_predictions = tf.sparse_to_dense</w:t>
-      </w:r>
-      <w:r>
-        <w:rPr>
-          <w:rFonts w:hint="default"/>
-        </w:rPr>
-        <w:t xml:space="preserve"> </w:t>
-      </w:r>
-      <w:r>
-        <w:rPr>
-          <w:rFonts w:hint="eastAsia"/>
-        </w:rPr>
-        <w:t>(decode_logits[0].indices,</w:t>
-      </w:r>
-    </w:p>
-    <w:p>
-      <w:pPr>
-        <w:ind w:left="2940" w:leftChars="0" w:firstLine="420" w:firstLineChars="0"/>
-        <w:rPr>
-          <w:rFonts w:hint="eastAsia"/>
-        </w:rPr>
-      </w:pPr>
-      <w:r>
-        <w:rPr>
-          <w:rFonts w:hint="eastAsia"/>
-        </w:rPr>
-        <w:t>[tf.shape(inputs,out_type</w:t>
-      </w:r>
-      <w:r>
-        <w:rPr>
-          <w:rFonts w:hint="default"/>
-        </w:rPr>
-        <w:t xml:space="preserve"> </w:t>
-      </w:r>
-      <w:r>
-        <w:rPr>
-          <w:rFonts w:hint="eastAsia"/>
-        </w:rPr>
-        <w:t xml:space="preserve">=tf.int32)[0], </w:t>
-      </w:r>
-      <w:r>
-        <w:rPr>
-          <w:rFonts w:hint="default"/>
-        </w:rPr>
-        <w:t>input_width</w:t>
-      </w:r>
-      <w:r>
-        <w:rPr>
-          <w:rFonts w:hint="eastAsia"/>
-        </w:rPr>
-        <w:t>],</w:t>
-      </w:r>
-    </w:p>
-    <w:p>
-      <w:pPr>
-        <w:rPr>
-          <w:rFonts w:hint="eastAsia"/>
-        </w:rPr>
-      </w:pPr>
-      <w:r>
-        <w:rPr>
-          <w:rFonts w:hint="eastAsia"/>
-        </w:rPr>
-        <w:t xml:space="preserve">                                 decode_logits[0].values, default_value=-1,</w:t>
-      </w:r>
-    </w:p>
-    <w:p>
-      <w:pPr>
-        <w:rPr>
-          <w:rFonts w:hint="eastAsia"/>
-        </w:rPr>
-      </w:pPr>
-      <w:r>
-        <w:rPr>
-          <w:rFonts w:hint="eastAsia"/>
-        </w:rPr>
-        <w:t xml:space="preserve">                                 name='dense_predictions')</w:t>
-      </w:r>
-    </w:p>
-    <w:p>
-      <w:pPr>
-        <w:rPr>
-          <w:rFonts w:hint="default"/>
-        </w:rPr>
-      </w:pPr>
-      <w:r>
-        <w:rPr>
-          <w:rFonts w:hint="default"/>
-        </w:rPr>
-        <w:t>即可在tensorflow空间内将</w:t>
-      </w:r>
-      <w:r>
-        <w:rPr>
-          <w:rFonts w:hint="eastAsia"/>
-        </w:rPr>
-        <w:t>decode_logits</w:t>
-      </w:r>
-      <w:r>
-        <w:rPr>
-          <w:rFonts w:hint="default"/>
-        </w:rPr>
-        <w:t>由稀疏矩阵形式得到密集矩阵形式，再sess.run得到</w:t>
-      </w:r>
-      <w:r>
-        <w:rPr>
-          <w:rFonts w:hint="eastAsia"/>
-        </w:rPr>
-        <w:t>dense_predictions</w:t>
-      </w:r>
-      <w:r>
-        <w:rPr>
-          <w:rFonts w:hint="default"/>
-        </w:rPr>
-        <w:t>的值就已是该批测试样本的预测标签了eg.[“123112”,”837463”...]</w:t>
-      </w:r>
-    </w:p>
-    <w:p>
-      <w:pPr>
-        <w:rPr>
-          <w:rFonts w:hint="default"/>
-        </w:rPr>
-      </w:pPr>
-    </w:p>
-    <w:p>
-      <w:pPr>
-        <w:rPr>
-          <w:rFonts w:hint="default"/>
-        </w:rPr>
-      </w:pPr>
-    </w:p>
-    <w:p>
-      <w:pPr>
-        <w:rPr>
-          <w:rFonts w:hint="default"/>
-          <w:b/>
-          <w:bCs/>
-          <w:sz w:val="28"/>
-          <w:szCs w:val="36"/>
-        </w:rPr>
-      </w:pPr>
-      <w:r>
-        <w:rPr>
-          <w:rFonts w:hint="default"/>
-          <w:b/>
-          <w:bCs/>
-          <w:sz w:val="28"/>
-          <w:szCs w:val="36"/>
-        </w:rPr>
-        <w:t>OpenVino下的CTC 训练和测试:</w:t>
-      </w:r>
-    </w:p>
-    <w:p>
-      <w:pPr>
-        <w:rPr>
-          <w:rFonts w:hint="default"/>
-          <w:b/>
-          <w:bCs/>
-          <w:sz w:val="36"/>
-          <w:szCs w:val="44"/>
-        </w:rPr>
-      </w:pPr>
-      <w:r>
-        <w:rPr>
-          <w:rFonts w:hint="default"/>
-          <w:b/>
-          <w:bCs/>
-          <w:sz w:val="36"/>
-          <w:szCs w:val="44"/>
-        </w:rPr>
-        <w:t>训练：</w:t>
-      </w:r>
-    </w:p>
-    <w:p>
-      <w:pPr>
-        <w:rPr>
-          <w:rFonts w:hint="default"/>
-        </w:rPr>
-      </w:pPr>
-      <w:r>
-        <w:rPr>
-          <w:rFonts w:hint="default"/>
-        </w:rPr>
-        <w:t>因为OpenVino只支持一个placeholder作为输入,而由以上所说，为了训练CTC，共有三个输入，那么除了必须的图片数据输入</w:t>
-      </w:r>
-      <w:r>
-        <w:rPr>
-          <w:rFonts w:hint="eastAsia"/>
-        </w:rPr>
-        <w:t xml:space="preserve">inputs </w:t>
-      </w:r>
-      <w:r>
-        <w:rPr>
-          <w:rFonts w:hint="default"/>
-        </w:rPr>
-        <w:t>，其他两个</w:t>
-      </w:r>
-      <w:r>
-        <w:rPr>
-          <w:rFonts w:hint="eastAsia"/>
-        </w:rPr>
-        <w:t>sparse_groundtrouth</w:t>
-      </w:r>
-      <w:r>
-        <w:rPr>
-          <w:rFonts w:hint="default"/>
-        </w:rPr>
-        <w:t>和</w:t>
-      </w:r>
-      <w:r>
-        <w:rPr>
-          <w:rFonts w:hint="eastAsia"/>
-        </w:rPr>
-        <w:t xml:space="preserve">seq_len_placeholder </w:t>
-      </w:r>
-      <w:r>
-        <w:rPr>
-          <w:rFonts w:hint="default"/>
-        </w:rPr>
-        <w:t>是否可以消除或者隐藏呢？事实是不仅</w:t>
-      </w:r>
-      <w:r>
-        <w:rPr>
-          <w:rFonts w:hint="eastAsia"/>
-        </w:rPr>
-        <w:t>sparse_groundtrouth</w:t>
-      </w:r>
-      <w:r>
-        <w:rPr>
-          <w:rFonts w:hint="default"/>
-        </w:rPr>
-        <w:t>和</w:t>
-      </w:r>
-      <w:r>
-        <w:rPr>
-          <w:rFonts w:hint="eastAsia"/>
-        </w:rPr>
-        <w:t>seq_len_placeholder</w:t>
-      </w:r>
-      <w:r>
-        <w:rPr>
-          <w:rFonts w:hint="default"/>
-        </w:rPr>
-        <w:t>可以隐藏，就连</w:t>
-      </w:r>
-      <w:r>
-        <w:rPr>
-          <w:rFonts w:hint="eastAsia"/>
-        </w:rPr>
-        <w:t>inputs</w:t>
-      </w:r>
-      <w:r>
-        <w:rPr>
-          <w:rFonts w:hint="default"/>
-        </w:rPr>
-        <w:t>都可以隐藏。这一点我们通过tensorflo的数据读取机制就可以做到,我们不使用placeholder作为输入，而是使用tf.train.shuffle_batch作为数据读取器每次读取inputs和未稀疏化的标签labels,至于</w:t>
-      </w:r>
-      <w:r>
-        <w:rPr>
-          <w:rFonts w:hint="eastAsia"/>
-        </w:rPr>
-        <w:t>seq_len_placeholder</w:t>
-      </w:r>
-      <w:r>
-        <w:rPr>
-          <w:rFonts w:hint="default"/>
-        </w:rPr>
-        <w:t>，经过分析，其就是一个列表，通过seq_len_placeholder = tf.fill([tf.shape(train_image_batch)[0]], tf.shape(train_image_batch)[2])即可达到效果，而对于</w:t>
-      </w:r>
-      <w:r>
-        <w:rPr>
-          <w:rFonts w:hint="eastAsia"/>
-        </w:rPr>
-        <w:t>sparse_groundtrouth</w:t>
-      </w:r>
-      <w:r>
-        <w:rPr>
-          <w:rFonts w:hint="default"/>
-        </w:rPr>
-        <w:t>，其是labels的稀疏化形式，通过sparse_gt = tf.py_func(get_sparse_labels, [labels], [tf.int64, tf.int64, tf.int64])即可得到。(在我理解下:tf.py_func即打通了tensorflow空间和numpy空间)</w:t>
+          <w:rFonts w:hint="default"/>
+        </w:rPr>
+        <w:t>即打通了tensorflow空间和numpy空间)</w:t>
       </w:r>
     </w:p>
     <w:p>

</xml_diff>